<commit_message>
i can't spall stuff
</commit_message>
<xml_diff>
--- a/MacroWeldingSupplySystem_VisionDocument.docx
+++ b/MacroWeldingSupplySystem_VisionDocument.docx
@@ -1684,7 +1684,7 @@
       <w:pPr>
         <w:pStyle w:val="Heading1"/>
       </w:pPr>
-      <w:bookmarkStart w:id="2" w:name="_Toc8038876"/>
+      <w:bookmarkStart w:id="4" w:name="_Toc8038876"/>
     </w:p>
     <w:p/>
     <w:p>
@@ -1694,8 +1694,8 @@
           <w:szCs w:val="24"/>
         </w:rPr>
       </w:pPr>
-      <w:bookmarkStart w:id="3" w:name="_Toc8038877"/>
-      <w:bookmarkEnd w:id="2"/>
+      <w:bookmarkStart w:id="5" w:name="_Toc8038877"/>
+      <w:bookmarkEnd w:id="4"/>
       <w:r>
         <w:rPr>
           <w:sz w:val="24"/>
@@ -1720,7 +1720,7 @@
       <w:r>
         <w:t>Problem Statement:</w:t>
       </w:r>
-      <w:bookmarkEnd w:id="3"/>
+      <w:bookmarkEnd w:id="5"/>
     </w:p>
     <w:p>
       <w:pPr>
@@ -1790,7 +1790,7 @@
       </w:r>
     </w:p>
     <w:p>
-      <w:bookmarkStart w:id="4" w:name="_Toc8038878"/>
+      <w:bookmarkStart w:id="6" w:name="_Toc8038878"/>
       <w:r>
         <w:br w:type="page"/>
       </w:r>
@@ -1803,17 +1803,17 @@
       <w:r>
         <w:t>Stakeholders Analysis:</w:t>
       </w:r>
-      <w:bookmarkEnd w:id="4"/>
+      <w:bookmarkEnd w:id="6"/>
     </w:p>
     <w:p>
       <w:pPr>
         <w:pStyle w:val="Heading2"/>
       </w:pPr>
-      <w:bookmarkStart w:id="5" w:name="_Toc8038879"/>
+      <w:bookmarkStart w:id="7" w:name="_Toc8038879"/>
       <w:r>
         <w:t>Stakeholders (Primary/Internal)</w:t>
       </w:r>
-      <w:bookmarkEnd w:id="5"/>
+      <w:bookmarkEnd w:id="7"/>
     </w:p>
     <w:tbl>
       <w:tblPr>
@@ -2077,7 +2077,7 @@
       <w:pPr>
         <w:pStyle w:val="Heading2"/>
       </w:pPr>
-      <w:bookmarkStart w:id="6" w:name="_Toc8122803"/>
+      <w:bookmarkStart w:id="8" w:name="_Toc8122803"/>
       <w:r>
         <w:t>Stakeholders (</w:t>
       </w:r>
@@ -2087,7 +2087,7 @@
       <w:r>
         <w:t>ternal)</w:t>
       </w:r>
-      <w:bookmarkEnd w:id="6"/>
+      <w:bookmarkEnd w:id="8"/>
     </w:p>
     <w:tbl>
       <w:tblPr>
@@ -2179,11 +2179,11 @@
       <w:pPr>
         <w:pStyle w:val="Heading1"/>
       </w:pPr>
-      <w:bookmarkStart w:id="7" w:name="_Toc8038880"/>
+      <w:bookmarkStart w:id="9" w:name="_Toc8038880"/>
       <w:r>
         <w:t>High level Requirements:</w:t>
       </w:r>
-      <w:bookmarkEnd w:id="7"/>
+      <w:bookmarkEnd w:id="9"/>
     </w:p>
     <w:p/>
     <w:p>
@@ -2238,21 +2238,21 @@
       <w:pPr>
         <w:pStyle w:val="Heading1"/>
       </w:pPr>
-      <w:bookmarkStart w:id="8" w:name="_Toc8038881"/>
+      <w:bookmarkStart w:id="10" w:name="_Toc8038881"/>
       <w:r>
         <w:t>Scope:</w:t>
       </w:r>
-      <w:bookmarkEnd w:id="8"/>
+      <w:bookmarkEnd w:id="10"/>
     </w:p>
     <w:p>
       <w:pPr>
         <w:pStyle w:val="Heading2"/>
       </w:pPr>
-      <w:bookmarkStart w:id="9" w:name="_Toc8038882"/>
+      <w:bookmarkStart w:id="11" w:name="_Toc8038882"/>
       <w:r>
         <w:t>In Scope</w:t>
       </w:r>
-      <w:bookmarkEnd w:id="9"/>
+      <w:bookmarkEnd w:id="11"/>
     </w:p>
     <w:p>
       <w:pPr>
@@ -2286,7 +2286,7 @@
           <w:numId w:val="1"/>
         </w:numPr>
       </w:pPr>
-      <w:bookmarkStart w:id="10" w:name="_Toc8038883"/>
+      <w:bookmarkStart w:id="12" w:name="_Toc8038883"/>
       <w:r>
         <w:t>Creating a digital storage and a program to access employee information and contact lines with an easy to use search option.</w:t>
       </w:r>
@@ -2298,7 +2298,7 @@
       <w:r>
         <w:t>Out of scope</w:t>
       </w:r>
-      <w:bookmarkEnd w:id="10"/>
+      <w:bookmarkEnd w:id="12"/>
     </w:p>
     <w:p>
       <w:pPr>
@@ -2378,11 +2378,11 @@
       <w:pPr>
         <w:pStyle w:val="Heading1"/>
       </w:pPr>
-      <w:bookmarkStart w:id="11" w:name="_Toc8038884"/>
+      <w:bookmarkStart w:id="13" w:name="_Toc8038884"/>
       <w:r>
         <w:t>Candidate use case names:</w:t>
       </w:r>
-      <w:bookmarkEnd w:id="11"/>
+      <w:bookmarkEnd w:id="13"/>
     </w:p>
     <w:p>
       <w:pPr>
@@ -2412,10 +2412,18 @@
         </w:numPr>
       </w:pPr>
       <w:r>
-        <w:t>Modify employee record</w:t>
+        <w:t>Play employees</w:t>
       </w:r>
       <w:r>
         <w:tab/>
+      </w:r>
+      <w:r>
+        <w:tab/>
+      </w:r>
+      <w:r>
+        <w:tab/>
+      </w:r>
+      <w:r>
         <w:t>H</w:t>
       </w:r>
     </w:p>
@@ -2428,7 +2436,10 @@
         </w:numPr>
       </w:pPr>
       <w:r>
-        <w:t>Delete employee record</w:t>
+        <w:t>Create purchase order</w:t>
+      </w:r>
+      <w:r>
+        <w:tab/>
       </w:r>
       <w:r>
         <w:tab/>
@@ -2444,14 +2455,17 @@
         </w:numPr>
       </w:pPr>
       <w:r>
-        <w:t>Generate payroll</w:t>
+        <w:t>Modify pay info</w:t>
       </w:r>
       <w:r>
         <w:tab/>
       </w:r>
       <w:r>
         <w:tab/>
-        <w:t>H</w:t>
+      </w:r>
+      <w:r>
+        <w:tab/>
+        <w:t>M</w:t>
       </w:r>
     </w:p>
     <w:p>
@@ -2463,15 +2477,14 @@
         </w:numPr>
       </w:pPr>
       <w:r>
-        <w:t>Manage pay info</w:t>
+        <w:t>Modify employee record</w:t>
       </w:r>
       <w:r>
         <w:tab/>
-      </w:r>
-      <w:r>
-        <w:tab/>
-        <w:t>H</w:t>
-      </w:r>
+        <w:t>M</w:t>
+      </w:r>
+      <w:bookmarkStart w:id="14" w:name="_GoBack"/>
+      <w:bookmarkEnd w:id="14"/>
     </w:p>
     <w:p>
       <w:pPr>
@@ -2482,14 +2495,11 @@
         </w:numPr>
       </w:pPr>
       <w:r>
-        <w:t>Create purchase order</w:t>
+        <w:t>Delete employee record</w:t>
       </w:r>
       <w:r>
         <w:tab/>
-      </w:r>
-      <w:r>
-        <w:tab/>
-        <w:t>H</w:t>
+        <w:t>M</w:t>
       </w:r>
     </w:p>
     <w:p>
@@ -2505,7 +2515,9 @@
       </w:r>
       <w:r>
         <w:tab/>
-        <w:t>H</w:t>
+      </w:r>
+      <w:r>
+        <w:t>L</w:t>
       </w:r>
     </w:p>
     <w:p>
@@ -2530,7 +2542,9 @@
       </w:r>
       <w:r>
         <w:tab/>
-        <w:t>M</w:t>
+      </w:r>
+      <w:r>
+        <w:t>L</w:t>
       </w:r>
     </w:p>
     <w:p>
@@ -2548,16 +2562,10 @@
         <w:tab/>
         <w:t>L</w:t>
       </w:r>
-      <w:bookmarkStart w:id="12" w:name="_GoBack"/>
-      <w:bookmarkEnd w:id="12"/>
     </w:p>
     <w:p>
       <w:pPr>
         <w:pStyle w:val="ListParagraph"/>
-        <w:numPr>
-          <w:ilvl w:val="0"/>
-          <w:numId w:val="1"/>
-        </w:numPr>
       </w:pPr>
     </w:p>
     <w:p/>
@@ -2568,11 +2576,11 @@
       <w:pPr>
         <w:pStyle w:val="Heading1"/>
       </w:pPr>
-      <w:bookmarkStart w:id="13" w:name="_Toc8038885"/>
+      <w:bookmarkStart w:id="15" w:name="_Toc8038885"/>
       <w:r>
         <w:t>Use cases diagram:</w:t>
       </w:r>
-      <w:bookmarkEnd w:id="13"/>
+      <w:bookmarkEnd w:id="15"/>
     </w:p>
     <w:p>
       <w:r>
@@ -2631,11 +2639,11 @@
       <w:pPr>
         <w:pStyle w:val="Heading1"/>
       </w:pPr>
-      <w:bookmarkStart w:id="14" w:name="_Toc8038886"/>
+      <w:bookmarkStart w:id="16" w:name="_Toc8038886"/>
       <w:r>
         <w:t>Risks List:</w:t>
       </w:r>
-      <w:bookmarkEnd w:id="14"/>
+      <w:bookmarkEnd w:id="16"/>
     </w:p>
     <w:tbl>
       <w:tblPr>
@@ -3109,12 +3117,12 @@
       <w:pPr>
         <w:pStyle w:val="Heading1"/>
       </w:pPr>
-      <w:bookmarkStart w:id="15" w:name="_Toc8038887"/>
+      <w:bookmarkStart w:id="17" w:name="_Toc8038887"/>
       <w:r>
         <w:lastRenderedPageBreak/>
         <w:t>Non-Functional Specs:</w:t>
       </w:r>
-      <w:bookmarkEnd w:id="15"/>
+      <w:bookmarkEnd w:id="17"/>
     </w:p>
     <w:p>
       <w:r>
@@ -3132,11 +3140,11 @@
       <w:pPr>
         <w:pStyle w:val="Heading1"/>
       </w:pPr>
-      <w:bookmarkStart w:id="16" w:name="_Toc8038888"/>
+      <w:bookmarkStart w:id="18" w:name="_Toc8038888"/>
       <w:r>
         <w:t>Constraints:</w:t>
       </w:r>
-      <w:bookmarkEnd w:id="16"/>
+      <w:bookmarkEnd w:id="18"/>
     </w:p>
     <w:p>
       <w:r>
@@ -3147,14 +3155,14 @@
     <w:p/>
     <w:p/>
     <w:p>
-      <w:bookmarkStart w:id="17" w:name="_Toc8038889"/>
+      <w:bookmarkStart w:id="19" w:name="_Toc8038889"/>
       <w:r>
         <w:rPr>
           <w:rStyle w:val="Heading1Char"/>
         </w:rPr>
         <w:t>G</w:t>
       </w:r>
-      <w:bookmarkEnd w:id="17"/>
+      <w:bookmarkEnd w:id="19"/>
       <w:r>
         <w:rPr>
           <w:rStyle w:val="Heading1Char"/>
@@ -3166,27 +3174,27 @@
       </w:r>
     </w:p>
     <w:p>
-      <w:bookmarkStart w:id="18" w:name="_Toc8038890"/>
+      <w:bookmarkStart w:id="20" w:name="_Toc8038890"/>
       <w:r>
         <w:rPr>
           <w:rStyle w:val="Heading1Char"/>
         </w:rPr>
         <w:t>Business Rules</w:t>
       </w:r>
-      <w:bookmarkEnd w:id="18"/>
+      <w:bookmarkEnd w:id="20"/>
       <w:r>
         <w:t xml:space="preserve"> – see appendix B</w:t>
       </w:r>
     </w:p>
     <w:p>
-      <w:bookmarkStart w:id="19" w:name="_Toc8038891"/>
+      <w:bookmarkStart w:id="21" w:name="_Toc8038891"/>
       <w:r>
         <w:rPr>
           <w:rStyle w:val="Heading1Char"/>
         </w:rPr>
         <w:t>Use Case Skeleton</w:t>
       </w:r>
-      <w:bookmarkEnd w:id="19"/>
+      <w:bookmarkEnd w:id="21"/>
       <w:r>
         <w:rPr>
           <w:rStyle w:val="Heading1Char"/>
@@ -4460,7 +4468,7 @@
 </file>
 
 <file path=customXml/itemProps2.xml><?xml version="1.0" encoding="utf-8"?>
-<ds:datastoreItem xmlns:ds="http://schemas.openxmlformats.org/officeDocument/2006/customXml" ds:itemID="{C4926D61-50EC-4712-92D5-5CCA00198251}">
+<ds:datastoreItem xmlns:ds="http://schemas.openxmlformats.org/officeDocument/2006/customXml" ds:itemID="{DC59D839-0046-406A-903C-E6B4FABD7DBB}">
   <ds:schemaRefs>
     <ds:schemaRef ds:uri="http://schemas.openxmlformats.org/officeDocument/2006/bibliography"/>
   </ds:schemaRefs>

</xml_diff>

<commit_message>
Grammar mistakes in vision doc
</commit_message>
<xml_diff>
--- a/MacroWeldingSupplySystem_VisionDocument.docx
+++ b/MacroWeldingSupplySystem_VisionDocument.docx
@@ -1,6 +1,6 @@
 
 <file path=word/document.xml><?xml version="1.0" encoding="utf-8"?>
-<w:document xmlns:wpc="http://schemas.microsoft.com/office/word/2010/wordprocessingCanvas" xmlns:cx="http://schemas.microsoft.com/office/drawing/2014/chartex" xmlns:cx1="http://schemas.microsoft.com/office/drawing/2015/9/8/chartex" xmlns:cx2="http://schemas.microsoft.com/office/drawing/2015/10/21/chartex" xmlns:cx3="http://schemas.microsoft.com/office/drawing/2016/5/9/chartex" xmlns:cx4="http://schemas.microsoft.com/office/drawing/2016/5/10/chartex" xmlns:cx5="http://schemas.microsoft.com/office/drawing/2016/5/11/chartex" xmlns:cx6="http://schemas.microsoft.com/office/drawing/2016/5/12/chartex" xmlns:cx7="http://schemas.microsoft.com/office/drawing/2016/5/13/chartex" xmlns:cx8="http://schemas.microsoft.com/office/drawing/2016/5/14/chartex" xmlns:mc="http://schemas.openxmlformats.org/markup-compatibility/2006" xmlns:aink="http://schemas.microsoft.com/office/drawing/2016/ink" xmlns:am3d="http://schemas.microsoft.com/office/drawing/2017/model3d" xmlns:o="urn:schemas-microsoft-com:office:office" xmlns:r="http://schemas.openxmlformats.org/officeDocument/2006/relationships" xmlns:m="http://schemas.openxmlformats.org/officeDocument/2006/math" xmlns:v="urn:schemas-microsoft-com:vml" xmlns:wp14="http://schemas.microsoft.com/office/word/2010/wordprocessingDrawing" xmlns:wp="http://schemas.openxmlformats.org/drawingml/2006/wordprocessingDrawing" xmlns:w10="urn:schemas-microsoft-com:office:word" xmlns:w="http://schemas.openxmlformats.org/wordprocessingml/2006/main" xmlns:w14="http://schemas.microsoft.com/office/word/2010/wordml" xmlns:w15="http://schemas.microsoft.com/office/word/2012/wordml" xmlns:w16cid="http://schemas.microsoft.com/office/word/2016/wordml/cid" xmlns:w16se="http://schemas.microsoft.com/office/word/2015/wordml/symex" xmlns:wpg="http://schemas.microsoft.com/office/word/2010/wordprocessingGroup" xmlns:wpi="http://schemas.microsoft.com/office/word/2010/wordprocessingInk" xmlns:wne="http://schemas.microsoft.com/office/word/2006/wordml" xmlns:wps="http://schemas.microsoft.com/office/word/2010/wordprocessingShape" mc:Ignorable="w14 w15 w16se w16cid wp14">
+<w:document xmlns:wpc="http://schemas.microsoft.com/office/word/2010/wordprocessingCanvas" xmlns:cx="http://schemas.microsoft.com/office/drawing/2014/chartex" xmlns:cx1="http://schemas.microsoft.com/office/drawing/2015/9/8/chartex" xmlns:mc="http://schemas.openxmlformats.org/markup-compatibility/2006" xmlns:o="urn:schemas-microsoft-com:office:office" xmlns:r="http://schemas.openxmlformats.org/officeDocument/2006/relationships" xmlns:m="http://schemas.openxmlformats.org/officeDocument/2006/math" xmlns:v="urn:schemas-microsoft-com:vml" xmlns:wp14="http://schemas.microsoft.com/office/word/2010/wordprocessingDrawing" xmlns:wp="http://schemas.openxmlformats.org/drawingml/2006/wordprocessingDrawing" xmlns:w10="urn:schemas-microsoft-com:office:word" xmlns:w="http://schemas.openxmlformats.org/wordprocessingml/2006/main" xmlns:w14="http://schemas.microsoft.com/office/word/2010/wordml" xmlns:w15="http://schemas.microsoft.com/office/word/2012/wordml" xmlns:w16se="http://schemas.microsoft.com/office/word/2015/wordml/symex" xmlns:wpg="http://schemas.microsoft.com/office/word/2010/wordprocessingGroup" xmlns:wpi="http://schemas.microsoft.com/office/word/2010/wordprocessingInk" xmlns:wne="http://schemas.microsoft.com/office/word/2006/wordml" xmlns:wps="http://schemas.microsoft.com/office/word/2010/wordprocessingShape" mc:Ignorable="w14 w15 w16se wp14">
   <w:body>
     <w:sdt>
       <w:sdtPr>
@@ -24,6 +24,7 @@
           <w:r>
             <w:rPr>
               <w:noProof/>
+              <w:lang w:val="en-GB" w:eastAsia="en-GB"/>
             </w:rPr>
             <mc:AlternateContent>
               <mc:Choice Requires="wpg">
@@ -273,7 +274,7 @@
                   </wp:anchor>
                 </w:drawing>
               </mc:Choice>
-              <mc:Fallback>
+              <mc:Fallback xmlns:w16cid="http://schemas.microsoft.com/office/word/2016/wordml/cid" xmlns:am3d="http://schemas.microsoft.com/office/drawing/2017/model3d" xmlns:aink="http://schemas.microsoft.com/office/drawing/2016/ink" xmlns:cx8="http://schemas.microsoft.com/office/drawing/2016/5/14/chartex" xmlns:cx7="http://schemas.microsoft.com/office/drawing/2016/5/13/chartex" xmlns:cx6="http://schemas.microsoft.com/office/drawing/2016/5/12/chartex" xmlns:cx5="http://schemas.microsoft.com/office/drawing/2016/5/11/chartex" xmlns:cx4="http://schemas.microsoft.com/office/drawing/2016/5/10/chartex" xmlns:cx3="http://schemas.microsoft.com/office/drawing/2016/5/9/chartex" xmlns:cx2="http://schemas.microsoft.com/office/drawing/2015/10/21/chartex">
                 <w:pict>
                   <v:group w14:anchorId="19C5E671" id="Group 149" o:spid="_x0000_s1026" style="position:absolute;margin-left:0;margin-top:0;width:8in;height:95.7pt;z-index:-251654144;mso-width-percent:941;mso-height-percent:121;mso-top-percent:23;mso-position-horizontal:center;mso-position-horizontal-relative:page;mso-position-vertical-relative:page;mso-width-percent:941;mso-height-percent:121;mso-top-percent:23" coordorigin="" coordsize="73152,12161" o:gfxdata="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">
                     <v:shape id="Rectangle 51" o:spid="_x0000_s1027" style="position:absolute;width:73152;height:11303;visibility:visible;mso-wrap-style:square;v-text-anchor:middle" coordsize="7312660,1129665" o:gfxdata="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" path="m,l7312660,r,1129665l3619500,733425,,1091565,,xe" fillcolor="#4472c4 [3204]" stroked="f" strokeweight="1pt">
@@ -292,6 +293,7 @@
           <w:r>
             <w:rPr>
               <w:noProof/>
+              <w:lang w:val="en-GB" w:eastAsia="en-GB"/>
             </w:rPr>
             <mc:AlternateContent>
               <mc:Choice Requires="wps">
@@ -391,25 +393,7 @@
                                         <w:sz w:val="28"/>
                                         <w:szCs w:val="28"/>
                                       </w:rPr>
-                                      <w:t xml:space="preserve">Old </w:t>
-                                    </w:r>
-                                    <w:proofErr w:type="gramStart"/>
-                                    <w:r>
-                                      <w:rPr>
-                                        <w:color w:val="595959" w:themeColor="text1" w:themeTint="A6"/>
-                                        <w:sz w:val="28"/>
-                                        <w:szCs w:val="28"/>
-                                      </w:rPr>
-                                      <w:t>But</w:t>
-                                    </w:r>
-                                    <w:proofErr w:type="gramEnd"/>
-                                    <w:r>
-                                      <w:rPr>
-                                        <w:color w:val="595959" w:themeColor="text1" w:themeTint="A6"/>
-                                        <w:sz w:val="28"/>
-                                        <w:szCs w:val="28"/>
-                                      </w:rPr>
-                                      <w:t xml:space="preserve"> Gold </w:t>
+                                      <w:t xml:space="preserve">Old But Gold </w:t>
                                     </w:r>
                                     <w:r>
                                       <w:rPr>
@@ -479,7 +463,7 @@
                   </wp:anchor>
                 </w:drawing>
               </mc:Choice>
-              <mc:Fallback>
+              <mc:Fallback xmlns:w16cid="http://schemas.microsoft.com/office/word/2016/wordml/cid" xmlns:am3d="http://schemas.microsoft.com/office/drawing/2017/model3d" xmlns:aink="http://schemas.microsoft.com/office/drawing/2016/ink" xmlns:cx8="http://schemas.microsoft.com/office/drawing/2016/5/14/chartex" xmlns:cx7="http://schemas.microsoft.com/office/drawing/2016/5/13/chartex" xmlns:cx6="http://schemas.microsoft.com/office/drawing/2016/5/12/chartex" xmlns:cx5="http://schemas.microsoft.com/office/drawing/2016/5/11/chartex" xmlns:cx4="http://schemas.microsoft.com/office/drawing/2016/5/10/chartex" xmlns:cx3="http://schemas.microsoft.com/office/drawing/2016/5/9/chartex" xmlns:cx2="http://schemas.microsoft.com/office/drawing/2015/10/21/chartex">
                 <w:pict>
                   <v:shapetype w14:anchorId="06F74A5E" id="_x0000_t202" coordsize="21600,21600" o:spt="202" path="m,l,21600r21600,l21600,xe">
                     <v:stroke joinstyle="miter"/>
@@ -606,6 +590,7 @@
           <w:r>
             <w:rPr>
               <w:noProof/>
+              <w:lang w:val="en-GB" w:eastAsia="en-GB"/>
             </w:rPr>
             <mc:AlternateContent>
               <mc:Choice Requires="wps">
@@ -742,7 +727,7 @@
                   </wp:anchor>
                 </w:drawing>
               </mc:Choice>
-              <mc:Fallback>
+              <mc:Fallback xmlns:w16cid="http://schemas.microsoft.com/office/word/2016/wordml/cid" xmlns:am3d="http://schemas.microsoft.com/office/drawing/2017/model3d" xmlns:aink="http://schemas.microsoft.com/office/drawing/2016/ink" xmlns:cx8="http://schemas.microsoft.com/office/drawing/2016/5/14/chartex" xmlns:cx7="http://schemas.microsoft.com/office/drawing/2016/5/13/chartex" xmlns:cx6="http://schemas.microsoft.com/office/drawing/2016/5/12/chartex" xmlns:cx5="http://schemas.microsoft.com/office/drawing/2016/5/11/chartex" xmlns:cx4="http://schemas.microsoft.com/office/drawing/2016/5/10/chartex" xmlns:cx3="http://schemas.microsoft.com/office/drawing/2016/5/9/chartex" xmlns:cx2="http://schemas.microsoft.com/office/drawing/2015/10/21/chartex">
                 <w:pict>
                   <v:shape w14:anchorId="2F6F548E" id="Text Box 153" o:spid="_x0000_s1027" type="#_x0000_t202" style="position:absolute;margin-left:0;margin-top:0;width:8in;height:79.5pt;z-index:251661312;visibility:visible;mso-wrap-style:square;mso-width-percent:941;mso-height-percent:100;mso-top-percent:700;mso-wrap-distance-left:9pt;mso-wrap-distance-top:0;mso-wrap-distance-right:9pt;mso-wrap-distance-bottom:0;mso-position-horizontal:center;mso-position-horizontal-relative:page;mso-position-vertical-relative:page;mso-width-percent:941;mso-height-percent:100;mso-top-percent:700;mso-width-relative:page;mso-height-relative:page;v-text-anchor:top" o:gfxdata="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" filled="f" stroked="f" strokeweight=".5pt">
                     <v:textbox style="mso-fit-shape-to-text:t" inset="126pt,0,54pt,0">
@@ -814,6 +799,7 @@
           <w:r>
             <w:rPr>
               <w:noProof/>
+              <w:lang w:val="en-GB" w:eastAsia="en-GB"/>
             </w:rPr>
             <mc:AlternateContent>
               <mc:Choice Requires="wps">
@@ -973,7 +959,7 @@
                   </wp:anchor>
                 </w:drawing>
               </mc:Choice>
-              <mc:Fallback>
+              <mc:Fallback xmlns:w16cid="http://schemas.microsoft.com/office/word/2016/wordml/cid" xmlns:am3d="http://schemas.microsoft.com/office/drawing/2017/model3d" xmlns:aink="http://schemas.microsoft.com/office/drawing/2016/ink" xmlns:cx8="http://schemas.microsoft.com/office/drawing/2016/5/14/chartex" xmlns:cx7="http://schemas.microsoft.com/office/drawing/2016/5/13/chartex" xmlns:cx6="http://schemas.microsoft.com/office/drawing/2016/5/12/chartex" xmlns:cx5="http://schemas.microsoft.com/office/drawing/2016/5/11/chartex" xmlns:cx4="http://schemas.microsoft.com/office/drawing/2016/5/10/chartex" xmlns:cx3="http://schemas.microsoft.com/office/drawing/2016/5/9/chartex" xmlns:cx2="http://schemas.microsoft.com/office/drawing/2015/10/21/chartex">
                 <w:pict>
                   <v:shape w14:anchorId="2007789A" id="Text Box 154" o:spid="_x0000_s1028" type="#_x0000_t202" style="position:absolute;margin-left:0;margin-top:0;width:8in;height:286.5pt;z-index:251659264;visibility:visible;mso-wrap-style:square;mso-width-percent:941;mso-height-percent:363;mso-top-percent:300;mso-wrap-distance-left:9pt;mso-wrap-distance-top:0;mso-wrap-distance-right:9pt;mso-wrap-distance-bottom:0;mso-position-horizontal:center;mso-position-horizontal-relative:page;mso-position-vertical-relative:page;mso-width-percent:941;mso-height-percent:363;mso-top-percent:300;mso-width-relative:page;mso-height-relative:page;v-text-anchor:bottom" o:gfxdata="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" filled="f" stroked="f" strokeweight=".5pt">
                     <v:textbox inset="126pt,0,54pt,0">
@@ -1080,6 +1066,7 @@
           <w:r>
             <w:rPr>
               <w:noProof/>
+              <w:lang w:val="en-GB" w:eastAsia="en-GB"/>
             </w:rPr>
             <w:drawing>
               <wp:anchor distT="0" distB="0" distL="114300" distR="114300" simplePos="0" relativeHeight="251663360" behindDoc="0" locked="0" layoutInCell="1" allowOverlap="1" wp14:anchorId="437E853E" wp14:editId="3B9B3EB9">
@@ -1684,7 +1671,7 @@
       <w:pPr>
         <w:pStyle w:val="Heading1"/>
       </w:pPr>
-      <w:bookmarkStart w:id="4" w:name="_Toc8038876"/>
+      <w:bookmarkStart w:id="2" w:name="_Toc8038876"/>
     </w:p>
     <w:p/>
     <w:p>
@@ -1694,8 +1681,8 @@
           <w:szCs w:val="24"/>
         </w:rPr>
       </w:pPr>
-      <w:bookmarkStart w:id="5" w:name="_Toc8038877"/>
-      <w:bookmarkEnd w:id="4"/>
+      <w:bookmarkStart w:id="3" w:name="_Toc8038877"/>
+      <w:bookmarkEnd w:id="2"/>
       <w:r>
         <w:rPr>
           <w:sz w:val="24"/>
@@ -1720,7 +1707,7 @@
       <w:r>
         <w:t>Problem Statement:</w:t>
       </w:r>
-      <w:bookmarkEnd w:id="5"/>
+      <w:bookmarkEnd w:id="3"/>
     </w:p>
     <w:p>
       <w:pPr>
@@ -1790,7 +1777,7 @@
       </w:r>
     </w:p>
     <w:p>
-      <w:bookmarkStart w:id="6" w:name="_Toc8038878"/>
+      <w:bookmarkStart w:id="4" w:name="_Toc8038878"/>
       <w:r>
         <w:br w:type="page"/>
       </w:r>
@@ -1803,17 +1790,17 @@
       <w:r>
         <w:t>Stakeholders Analysis:</w:t>
       </w:r>
-      <w:bookmarkEnd w:id="6"/>
+      <w:bookmarkEnd w:id="4"/>
     </w:p>
     <w:p>
       <w:pPr>
         <w:pStyle w:val="Heading2"/>
       </w:pPr>
-      <w:bookmarkStart w:id="7" w:name="_Toc8038879"/>
+      <w:bookmarkStart w:id="5" w:name="_Toc8038879"/>
       <w:r>
         <w:t>Stakeholders (Primary/Internal)</w:t>
       </w:r>
-      <w:bookmarkEnd w:id="7"/>
+      <w:bookmarkEnd w:id="5"/>
     </w:p>
     <w:tbl>
       <w:tblPr>
@@ -2077,7 +2064,7 @@
       <w:pPr>
         <w:pStyle w:val="Heading2"/>
       </w:pPr>
-      <w:bookmarkStart w:id="8" w:name="_Toc8122803"/>
+      <w:bookmarkStart w:id="6" w:name="_Toc8122803"/>
       <w:r>
         <w:t>Stakeholders (</w:t>
       </w:r>
@@ -2087,7 +2074,7 @@
       <w:r>
         <w:t>ternal)</w:t>
       </w:r>
-      <w:bookmarkEnd w:id="8"/>
+      <w:bookmarkEnd w:id="6"/>
     </w:p>
     <w:tbl>
       <w:tblPr>
@@ -2179,11 +2166,11 @@
       <w:pPr>
         <w:pStyle w:val="Heading1"/>
       </w:pPr>
-      <w:bookmarkStart w:id="9" w:name="_Toc8038880"/>
+      <w:bookmarkStart w:id="7" w:name="_Toc8038880"/>
       <w:r>
         <w:t>High level Requirements:</w:t>
       </w:r>
-      <w:bookmarkEnd w:id="9"/>
+      <w:bookmarkEnd w:id="7"/>
     </w:p>
     <w:p/>
     <w:p>
@@ -2238,21 +2225,21 @@
       <w:pPr>
         <w:pStyle w:val="Heading1"/>
       </w:pPr>
-      <w:bookmarkStart w:id="10" w:name="_Toc8038881"/>
+      <w:bookmarkStart w:id="8" w:name="_Toc8038881"/>
       <w:r>
         <w:t>Scope:</w:t>
       </w:r>
-      <w:bookmarkEnd w:id="10"/>
+      <w:bookmarkEnd w:id="8"/>
     </w:p>
     <w:p>
       <w:pPr>
         <w:pStyle w:val="Heading2"/>
       </w:pPr>
-      <w:bookmarkStart w:id="11" w:name="_Toc8038882"/>
+      <w:bookmarkStart w:id="9" w:name="_Toc8038882"/>
       <w:r>
         <w:t>In Scope</w:t>
       </w:r>
-      <w:bookmarkEnd w:id="11"/>
+      <w:bookmarkEnd w:id="9"/>
     </w:p>
     <w:p>
       <w:pPr>
@@ -2286,7 +2273,7 @@
           <w:numId w:val="1"/>
         </w:numPr>
       </w:pPr>
-      <w:bookmarkStart w:id="12" w:name="_Toc8038883"/>
+      <w:bookmarkStart w:id="10" w:name="_Toc8038883"/>
       <w:r>
         <w:t>Creating a digital storage and a program to access employee information and contact lines with an easy to use search option.</w:t>
       </w:r>
@@ -2298,7 +2285,7 @@
       <w:r>
         <w:t>Out of scope</w:t>
       </w:r>
-      <w:bookmarkEnd w:id="12"/>
+      <w:bookmarkEnd w:id="10"/>
     </w:p>
     <w:p>
       <w:pPr>
@@ -2378,11 +2365,11 @@
       <w:pPr>
         <w:pStyle w:val="Heading1"/>
       </w:pPr>
-      <w:bookmarkStart w:id="13" w:name="_Toc8038884"/>
+      <w:bookmarkStart w:id="11" w:name="_Toc8038884"/>
       <w:r>
         <w:t>Candidate use case names:</w:t>
       </w:r>
-      <w:bookmarkEnd w:id="13"/>
+      <w:bookmarkEnd w:id="11"/>
     </w:p>
     <w:p>
       <w:pPr>
@@ -2412,7 +2399,10 @@
         </w:numPr>
       </w:pPr>
       <w:r>
-        <w:t>Play employees</w:t>
+        <w:t>P</w:t>
+      </w:r>
+      <w:r>
+        <w:t>ay employees</w:t>
       </w:r>
       <w:r>
         <w:tab/>
@@ -2483,8 +2473,6 @@
         <w:tab/>
         <w:t>M</w:t>
       </w:r>
-      <w:bookmarkStart w:id="14" w:name="_GoBack"/>
-      <w:bookmarkEnd w:id="14"/>
     </w:p>
     <w:p>
       <w:pPr>
@@ -2495,7 +2483,10 @@
         </w:numPr>
       </w:pPr>
       <w:r>
-        <w:t>Delete employee record</w:t>
+        <w:t xml:space="preserve">Archive </w:t>
+      </w:r>
+      <w:r>
+        <w:t>employee record</w:t>
       </w:r>
       <w:r>
         <w:tab/>
@@ -2558,6 +2549,8 @@
       <w:r>
         <w:t>Search employee contact</w:t>
       </w:r>
+      <w:bookmarkStart w:id="12" w:name="_GoBack"/>
+      <w:bookmarkEnd w:id="12"/>
       <w:r>
         <w:tab/>
         <w:t>L</w:t>
@@ -2576,11 +2569,11 @@
       <w:pPr>
         <w:pStyle w:val="Heading1"/>
       </w:pPr>
-      <w:bookmarkStart w:id="15" w:name="_Toc8038885"/>
+      <w:bookmarkStart w:id="13" w:name="_Toc8038885"/>
       <w:r>
         <w:t>Use cases diagram:</w:t>
       </w:r>
-      <w:bookmarkEnd w:id="15"/>
+      <w:bookmarkEnd w:id="13"/>
     </w:p>
     <w:p>
       <w:r>
@@ -2639,11 +2632,11 @@
       <w:pPr>
         <w:pStyle w:val="Heading1"/>
       </w:pPr>
-      <w:bookmarkStart w:id="16" w:name="_Toc8038886"/>
+      <w:bookmarkStart w:id="14" w:name="_Toc8038886"/>
       <w:r>
         <w:t>Risks List:</w:t>
       </w:r>
-      <w:bookmarkEnd w:id="16"/>
+      <w:bookmarkEnd w:id="14"/>
     </w:p>
     <w:tbl>
       <w:tblPr>
@@ -2923,15 +2916,7 @@
           </w:tcPr>
           <w:p>
             <w:r>
-              <w:t xml:space="preserve">hardware wont support the </w:t>
-            </w:r>
-            <w:proofErr w:type="gramStart"/>
-            <w:r>
-              <w:t>volume  of</w:t>
-            </w:r>
-            <w:proofErr w:type="gramEnd"/>
-            <w:r>
-              <w:t xml:space="preserve"> load for the system</w:t>
+              <w:t>hardware wont support the volume  of load for the system</w:t>
             </w:r>
           </w:p>
           <w:p/>
@@ -3117,12 +3102,12 @@
       <w:pPr>
         <w:pStyle w:val="Heading1"/>
       </w:pPr>
-      <w:bookmarkStart w:id="17" w:name="_Toc8038887"/>
+      <w:bookmarkStart w:id="15" w:name="_Toc8038887"/>
       <w:r>
         <w:lastRenderedPageBreak/>
         <w:t>Non-Functional Specs:</w:t>
       </w:r>
-      <w:bookmarkEnd w:id="17"/>
+      <w:bookmarkEnd w:id="15"/>
     </w:p>
     <w:p>
       <w:r>
@@ -3140,11 +3125,11 @@
       <w:pPr>
         <w:pStyle w:val="Heading1"/>
       </w:pPr>
-      <w:bookmarkStart w:id="18" w:name="_Toc8038888"/>
+      <w:bookmarkStart w:id="16" w:name="_Toc8038888"/>
       <w:r>
         <w:t>Constraints:</w:t>
       </w:r>
-      <w:bookmarkEnd w:id="18"/>
+      <w:bookmarkEnd w:id="16"/>
     </w:p>
     <w:p>
       <w:r>
@@ -3155,14 +3140,14 @@
     <w:p/>
     <w:p/>
     <w:p>
-      <w:bookmarkStart w:id="19" w:name="_Toc8038889"/>
+      <w:bookmarkStart w:id="17" w:name="_Toc8038889"/>
       <w:r>
         <w:rPr>
           <w:rStyle w:val="Heading1Char"/>
         </w:rPr>
         <w:t>G</w:t>
       </w:r>
-      <w:bookmarkEnd w:id="19"/>
+      <w:bookmarkEnd w:id="17"/>
       <w:r>
         <w:rPr>
           <w:rStyle w:val="Heading1Char"/>
@@ -3174,27 +3159,27 @@
       </w:r>
     </w:p>
     <w:p>
-      <w:bookmarkStart w:id="20" w:name="_Toc8038890"/>
+      <w:bookmarkStart w:id="18" w:name="_Toc8038890"/>
       <w:r>
         <w:rPr>
           <w:rStyle w:val="Heading1Char"/>
         </w:rPr>
         <w:t>Business Rules</w:t>
       </w:r>
-      <w:bookmarkEnd w:id="20"/>
+      <w:bookmarkEnd w:id="18"/>
       <w:r>
         <w:t xml:space="preserve"> – see appendix B</w:t>
       </w:r>
     </w:p>
     <w:p>
-      <w:bookmarkStart w:id="21" w:name="_Toc8038891"/>
+      <w:bookmarkStart w:id="19" w:name="_Toc8038891"/>
       <w:r>
         <w:rPr>
           <w:rStyle w:val="Heading1Char"/>
         </w:rPr>
         <w:t>Use Case Skeleton</w:t>
       </w:r>
-      <w:bookmarkEnd w:id="21"/>
+      <w:bookmarkEnd w:id="19"/>
       <w:r>
         <w:rPr>
           <w:rStyle w:val="Heading1Char"/>
@@ -3225,7 +3210,7 @@
 </file>
 
 <file path=word/endnotes.xml><?xml version="1.0" encoding="utf-8"?>
-<w:endnotes xmlns:wpc="http://schemas.microsoft.com/office/word/2010/wordprocessingCanvas" xmlns:cx="http://schemas.microsoft.com/office/drawing/2014/chartex" xmlns:cx1="http://schemas.microsoft.com/office/drawing/2015/9/8/chartex" xmlns:cx2="http://schemas.microsoft.com/office/drawing/2015/10/21/chartex" xmlns:cx3="http://schemas.microsoft.com/office/drawing/2016/5/9/chartex" xmlns:cx4="http://schemas.microsoft.com/office/drawing/2016/5/10/chartex" xmlns:cx5="http://schemas.microsoft.com/office/drawing/2016/5/11/chartex" xmlns:cx6="http://schemas.microsoft.com/office/drawing/2016/5/12/chartex" xmlns:cx7="http://schemas.microsoft.com/office/drawing/2016/5/13/chartex" xmlns:cx8="http://schemas.microsoft.com/office/drawing/2016/5/14/chartex" xmlns:mc="http://schemas.openxmlformats.org/markup-compatibility/2006" xmlns:aink="http://schemas.microsoft.com/office/drawing/2016/ink" xmlns:am3d="http://schemas.microsoft.com/office/drawing/2017/model3d" xmlns:o="urn:schemas-microsoft-com:office:office" xmlns:r="http://schemas.openxmlformats.org/officeDocument/2006/relationships" xmlns:m="http://schemas.openxmlformats.org/officeDocument/2006/math" xmlns:v="urn:schemas-microsoft-com:vml" xmlns:wp14="http://schemas.microsoft.com/office/word/2010/wordprocessingDrawing" xmlns:wp="http://schemas.openxmlformats.org/drawingml/2006/wordprocessingDrawing" xmlns:w10="urn:schemas-microsoft-com:office:word" xmlns:w="http://schemas.openxmlformats.org/wordprocessingml/2006/main" xmlns:w14="http://schemas.microsoft.com/office/word/2010/wordml" xmlns:w15="http://schemas.microsoft.com/office/word/2012/wordml" xmlns:w16cid="http://schemas.microsoft.com/office/word/2016/wordml/cid" xmlns:w16se="http://schemas.microsoft.com/office/word/2015/wordml/symex" xmlns:wpg="http://schemas.microsoft.com/office/word/2010/wordprocessingGroup" xmlns:wpi="http://schemas.microsoft.com/office/word/2010/wordprocessingInk" xmlns:wne="http://schemas.microsoft.com/office/word/2006/wordml" xmlns:wps="http://schemas.microsoft.com/office/word/2010/wordprocessingShape" mc:Ignorable="w14 w15 w16se w16cid wp14">
+<w:endnotes xmlns:wpc="http://schemas.microsoft.com/office/word/2010/wordprocessingCanvas" xmlns:cx="http://schemas.microsoft.com/office/drawing/2014/chartex" xmlns:cx1="http://schemas.microsoft.com/office/drawing/2015/9/8/chartex" xmlns:mc="http://schemas.openxmlformats.org/markup-compatibility/2006" xmlns:o="urn:schemas-microsoft-com:office:office" xmlns:r="http://schemas.openxmlformats.org/officeDocument/2006/relationships" xmlns:m="http://schemas.openxmlformats.org/officeDocument/2006/math" xmlns:v="urn:schemas-microsoft-com:vml" xmlns:wp14="http://schemas.microsoft.com/office/word/2010/wordprocessingDrawing" xmlns:wp="http://schemas.openxmlformats.org/drawingml/2006/wordprocessingDrawing" xmlns:w10="urn:schemas-microsoft-com:office:word" xmlns:w="http://schemas.openxmlformats.org/wordprocessingml/2006/main" xmlns:w14="http://schemas.microsoft.com/office/word/2010/wordml" xmlns:w15="http://schemas.microsoft.com/office/word/2012/wordml" xmlns:w16se="http://schemas.microsoft.com/office/word/2015/wordml/symex" xmlns:wpg="http://schemas.microsoft.com/office/word/2010/wordprocessingGroup" xmlns:wpi="http://schemas.microsoft.com/office/word/2010/wordprocessingInk" xmlns:wne="http://schemas.microsoft.com/office/word/2006/wordml" xmlns:wps="http://schemas.microsoft.com/office/word/2010/wordprocessingShape" mc:Ignorable="w14 w15 w16se wp14">
   <w:endnote w:type="separator" w:id="-1">
     <w:p>
       <w:pPr>
@@ -3250,7 +3235,7 @@
 </file>
 
 <file path=word/footnotes.xml><?xml version="1.0" encoding="utf-8"?>
-<w:footnotes xmlns:wpc="http://schemas.microsoft.com/office/word/2010/wordprocessingCanvas" xmlns:cx="http://schemas.microsoft.com/office/drawing/2014/chartex" xmlns:cx1="http://schemas.microsoft.com/office/drawing/2015/9/8/chartex" xmlns:cx2="http://schemas.microsoft.com/office/drawing/2015/10/21/chartex" xmlns:cx3="http://schemas.microsoft.com/office/drawing/2016/5/9/chartex" xmlns:cx4="http://schemas.microsoft.com/office/drawing/2016/5/10/chartex" xmlns:cx5="http://schemas.microsoft.com/office/drawing/2016/5/11/chartex" xmlns:cx6="http://schemas.microsoft.com/office/drawing/2016/5/12/chartex" xmlns:cx7="http://schemas.microsoft.com/office/drawing/2016/5/13/chartex" xmlns:cx8="http://schemas.microsoft.com/office/drawing/2016/5/14/chartex" xmlns:mc="http://schemas.openxmlformats.org/markup-compatibility/2006" xmlns:aink="http://schemas.microsoft.com/office/drawing/2016/ink" xmlns:am3d="http://schemas.microsoft.com/office/drawing/2017/model3d" xmlns:o="urn:schemas-microsoft-com:office:office" xmlns:r="http://schemas.openxmlformats.org/officeDocument/2006/relationships" xmlns:m="http://schemas.openxmlformats.org/officeDocument/2006/math" xmlns:v="urn:schemas-microsoft-com:vml" xmlns:wp14="http://schemas.microsoft.com/office/word/2010/wordprocessingDrawing" xmlns:wp="http://schemas.openxmlformats.org/drawingml/2006/wordprocessingDrawing" xmlns:w10="urn:schemas-microsoft-com:office:word" xmlns:w="http://schemas.openxmlformats.org/wordprocessingml/2006/main" xmlns:w14="http://schemas.microsoft.com/office/word/2010/wordml" xmlns:w15="http://schemas.microsoft.com/office/word/2012/wordml" xmlns:w16cid="http://schemas.microsoft.com/office/word/2016/wordml/cid" xmlns:w16se="http://schemas.microsoft.com/office/word/2015/wordml/symex" xmlns:wpg="http://schemas.microsoft.com/office/word/2010/wordprocessingGroup" xmlns:wpi="http://schemas.microsoft.com/office/word/2010/wordprocessingInk" xmlns:wne="http://schemas.microsoft.com/office/word/2006/wordml" xmlns:wps="http://schemas.microsoft.com/office/word/2010/wordprocessingShape" mc:Ignorable="w14 w15 w16se w16cid wp14">
+<w:footnotes xmlns:wpc="http://schemas.microsoft.com/office/word/2010/wordprocessingCanvas" xmlns:cx="http://schemas.microsoft.com/office/drawing/2014/chartex" xmlns:cx1="http://schemas.microsoft.com/office/drawing/2015/9/8/chartex" xmlns:mc="http://schemas.openxmlformats.org/markup-compatibility/2006" xmlns:o="urn:schemas-microsoft-com:office:office" xmlns:r="http://schemas.openxmlformats.org/officeDocument/2006/relationships" xmlns:m="http://schemas.openxmlformats.org/officeDocument/2006/math" xmlns:v="urn:schemas-microsoft-com:vml" xmlns:wp14="http://schemas.microsoft.com/office/word/2010/wordprocessingDrawing" xmlns:wp="http://schemas.openxmlformats.org/drawingml/2006/wordprocessingDrawing" xmlns:w10="urn:schemas-microsoft-com:office:word" xmlns:w="http://schemas.openxmlformats.org/wordprocessingml/2006/main" xmlns:w14="http://schemas.microsoft.com/office/word/2010/wordml" xmlns:w15="http://schemas.microsoft.com/office/word/2012/wordml" xmlns:w16se="http://schemas.microsoft.com/office/word/2015/wordml/symex" xmlns:wpg="http://schemas.microsoft.com/office/word/2010/wordprocessingGroup" xmlns:wpi="http://schemas.microsoft.com/office/word/2010/wordprocessingInk" xmlns:wne="http://schemas.microsoft.com/office/word/2006/wordml" xmlns:wps="http://schemas.microsoft.com/office/word/2010/wordprocessingShape" mc:Ignorable="w14 w15 w16se wp14">
   <w:footnote w:type="separator" w:id="-1">
     <w:p>
       <w:pPr>
@@ -3275,7 +3260,7 @@
 </file>
 
 <file path=word/header1.xml><?xml version="1.0" encoding="utf-8"?>
-<w:hdr xmlns:wpc="http://schemas.microsoft.com/office/word/2010/wordprocessingCanvas" xmlns:cx="http://schemas.microsoft.com/office/drawing/2014/chartex" xmlns:cx1="http://schemas.microsoft.com/office/drawing/2015/9/8/chartex" xmlns:cx2="http://schemas.microsoft.com/office/drawing/2015/10/21/chartex" xmlns:cx3="http://schemas.microsoft.com/office/drawing/2016/5/9/chartex" xmlns:cx4="http://schemas.microsoft.com/office/drawing/2016/5/10/chartex" xmlns:cx5="http://schemas.microsoft.com/office/drawing/2016/5/11/chartex" xmlns:cx6="http://schemas.microsoft.com/office/drawing/2016/5/12/chartex" xmlns:cx7="http://schemas.microsoft.com/office/drawing/2016/5/13/chartex" xmlns:cx8="http://schemas.microsoft.com/office/drawing/2016/5/14/chartex" xmlns:mc="http://schemas.openxmlformats.org/markup-compatibility/2006" xmlns:aink="http://schemas.microsoft.com/office/drawing/2016/ink" xmlns:am3d="http://schemas.microsoft.com/office/drawing/2017/model3d" xmlns:o="urn:schemas-microsoft-com:office:office" xmlns:r="http://schemas.openxmlformats.org/officeDocument/2006/relationships" xmlns:m="http://schemas.openxmlformats.org/officeDocument/2006/math" xmlns:v="urn:schemas-microsoft-com:vml" xmlns:wp14="http://schemas.microsoft.com/office/word/2010/wordprocessingDrawing" xmlns:wp="http://schemas.openxmlformats.org/drawingml/2006/wordprocessingDrawing" xmlns:w10="urn:schemas-microsoft-com:office:word" xmlns:w="http://schemas.openxmlformats.org/wordprocessingml/2006/main" xmlns:w14="http://schemas.microsoft.com/office/word/2010/wordml" xmlns:w15="http://schemas.microsoft.com/office/word/2012/wordml" xmlns:w16cid="http://schemas.microsoft.com/office/word/2016/wordml/cid" xmlns:w16se="http://schemas.microsoft.com/office/word/2015/wordml/symex" xmlns:wpg="http://schemas.microsoft.com/office/word/2010/wordprocessingGroup" xmlns:wpi="http://schemas.microsoft.com/office/word/2010/wordprocessingInk" xmlns:wne="http://schemas.microsoft.com/office/word/2006/wordml" xmlns:wps="http://schemas.microsoft.com/office/word/2010/wordprocessingShape" mc:Ignorable="w14 w15 w16se w16cid wp14">
+<w:hdr xmlns:wpc="http://schemas.microsoft.com/office/word/2010/wordprocessingCanvas" xmlns:cx="http://schemas.microsoft.com/office/drawing/2014/chartex" xmlns:cx1="http://schemas.microsoft.com/office/drawing/2015/9/8/chartex" xmlns:mc="http://schemas.openxmlformats.org/markup-compatibility/2006" xmlns:o="urn:schemas-microsoft-com:office:office" xmlns:r="http://schemas.openxmlformats.org/officeDocument/2006/relationships" xmlns:m="http://schemas.openxmlformats.org/officeDocument/2006/math" xmlns:v="urn:schemas-microsoft-com:vml" xmlns:wp14="http://schemas.microsoft.com/office/word/2010/wordprocessingDrawing" xmlns:wp="http://schemas.openxmlformats.org/drawingml/2006/wordprocessingDrawing" xmlns:w10="urn:schemas-microsoft-com:office:word" xmlns:w="http://schemas.openxmlformats.org/wordprocessingml/2006/main" xmlns:w14="http://schemas.microsoft.com/office/word/2010/wordml" xmlns:w15="http://schemas.microsoft.com/office/word/2012/wordml" xmlns:w16se="http://schemas.microsoft.com/office/word/2015/wordml/symex" xmlns:wpg="http://schemas.microsoft.com/office/word/2010/wordprocessingGroup" xmlns:wpi="http://schemas.microsoft.com/office/word/2010/wordprocessingInk" xmlns:wne="http://schemas.microsoft.com/office/word/2006/wordml" xmlns:wps="http://schemas.microsoft.com/office/word/2010/wordprocessingShape" mc:Ignorable="w14 w15 w16se wp14">
   <w:p>
     <w:pPr>
       <w:pStyle w:val="TOCHeading"/>
@@ -3338,7 +3323,7 @@
         <w:noProof/>
         <w:lang w:val="en-CA"/>
       </w:rPr>
-      <w:t>1</w:t>
+      <w:t>7</w:t>
     </w:r>
     <w:r>
       <w:rPr>
@@ -3370,7 +3355,7 @@
 </file>
 
 <file path=word/header2.xml><?xml version="1.0" encoding="utf-8"?>
-<w:hdr xmlns:wpc="http://schemas.microsoft.com/office/word/2010/wordprocessingCanvas" xmlns:cx="http://schemas.microsoft.com/office/drawing/2014/chartex" xmlns:cx1="http://schemas.microsoft.com/office/drawing/2015/9/8/chartex" xmlns:cx2="http://schemas.microsoft.com/office/drawing/2015/10/21/chartex" xmlns:cx3="http://schemas.microsoft.com/office/drawing/2016/5/9/chartex" xmlns:cx4="http://schemas.microsoft.com/office/drawing/2016/5/10/chartex" xmlns:cx5="http://schemas.microsoft.com/office/drawing/2016/5/11/chartex" xmlns:cx6="http://schemas.microsoft.com/office/drawing/2016/5/12/chartex" xmlns:cx7="http://schemas.microsoft.com/office/drawing/2016/5/13/chartex" xmlns:cx8="http://schemas.microsoft.com/office/drawing/2016/5/14/chartex" xmlns:mc="http://schemas.openxmlformats.org/markup-compatibility/2006" xmlns:aink="http://schemas.microsoft.com/office/drawing/2016/ink" xmlns:am3d="http://schemas.microsoft.com/office/drawing/2017/model3d" xmlns:o="urn:schemas-microsoft-com:office:office" xmlns:r="http://schemas.openxmlformats.org/officeDocument/2006/relationships" xmlns:m="http://schemas.openxmlformats.org/officeDocument/2006/math" xmlns:v="urn:schemas-microsoft-com:vml" xmlns:wp14="http://schemas.microsoft.com/office/word/2010/wordprocessingDrawing" xmlns:wp="http://schemas.openxmlformats.org/drawingml/2006/wordprocessingDrawing" xmlns:w10="urn:schemas-microsoft-com:office:word" xmlns:w="http://schemas.openxmlformats.org/wordprocessingml/2006/main" xmlns:w14="http://schemas.microsoft.com/office/word/2010/wordml" xmlns:w15="http://schemas.microsoft.com/office/word/2012/wordml" xmlns:w16cid="http://schemas.microsoft.com/office/word/2016/wordml/cid" xmlns:w16se="http://schemas.microsoft.com/office/word/2015/wordml/symex" xmlns:wpg="http://schemas.microsoft.com/office/word/2010/wordprocessingGroup" xmlns:wpi="http://schemas.microsoft.com/office/word/2010/wordprocessingInk" xmlns:wne="http://schemas.microsoft.com/office/word/2006/wordml" xmlns:wps="http://schemas.microsoft.com/office/word/2010/wordprocessingShape" mc:Ignorable="w14 w15 w16se w16cid wp14">
+<w:hdr xmlns:wpc="http://schemas.microsoft.com/office/word/2010/wordprocessingCanvas" xmlns:cx="http://schemas.microsoft.com/office/drawing/2014/chartex" xmlns:cx1="http://schemas.microsoft.com/office/drawing/2015/9/8/chartex" xmlns:mc="http://schemas.openxmlformats.org/markup-compatibility/2006" xmlns:o="urn:schemas-microsoft-com:office:office" xmlns:r="http://schemas.openxmlformats.org/officeDocument/2006/relationships" xmlns:m="http://schemas.openxmlformats.org/officeDocument/2006/math" xmlns:v="urn:schemas-microsoft-com:vml" xmlns:wp14="http://schemas.microsoft.com/office/word/2010/wordprocessingDrawing" xmlns:wp="http://schemas.openxmlformats.org/drawingml/2006/wordprocessingDrawing" xmlns:w10="urn:schemas-microsoft-com:office:word" xmlns:w="http://schemas.openxmlformats.org/wordprocessingml/2006/main" xmlns:w14="http://schemas.microsoft.com/office/word/2010/wordml" xmlns:w15="http://schemas.microsoft.com/office/word/2012/wordml" xmlns:w16se="http://schemas.microsoft.com/office/word/2015/wordml/symex" xmlns:wpg="http://schemas.microsoft.com/office/word/2010/wordprocessingGroup" xmlns:wpi="http://schemas.microsoft.com/office/word/2010/wordprocessingInk" xmlns:wne="http://schemas.microsoft.com/office/word/2006/wordml" xmlns:wps="http://schemas.microsoft.com/office/word/2010/wordprocessingShape" mc:Ignorable="w14 w15 w16se wp14">
   <w:p>
     <w:pPr>
       <w:pStyle w:val="Header"/>
@@ -3383,7 +3368,7 @@
 </file>
 
 <file path=word/numbering.xml><?xml version="1.0" encoding="utf-8"?>
-<w:numbering xmlns:wpc="http://schemas.microsoft.com/office/word/2010/wordprocessingCanvas" xmlns:cx="http://schemas.microsoft.com/office/drawing/2014/chartex" xmlns:cx1="http://schemas.microsoft.com/office/drawing/2015/9/8/chartex" xmlns:cx2="http://schemas.microsoft.com/office/drawing/2015/10/21/chartex" xmlns:cx3="http://schemas.microsoft.com/office/drawing/2016/5/9/chartex" xmlns:cx4="http://schemas.microsoft.com/office/drawing/2016/5/10/chartex" xmlns:cx5="http://schemas.microsoft.com/office/drawing/2016/5/11/chartex" xmlns:cx6="http://schemas.microsoft.com/office/drawing/2016/5/12/chartex" xmlns:cx7="http://schemas.microsoft.com/office/drawing/2016/5/13/chartex" xmlns:cx8="http://schemas.microsoft.com/office/drawing/2016/5/14/chartex" xmlns:mc="http://schemas.openxmlformats.org/markup-compatibility/2006" xmlns:aink="http://schemas.microsoft.com/office/drawing/2016/ink" xmlns:am3d="http://schemas.microsoft.com/office/drawing/2017/model3d" xmlns:o="urn:schemas-microsoft-com:office:office" xmlns:r="http://schemas.openxmlformats.org/officeDocument/2006/relationships" xmlns:m="http://schemas.openxmlformats.org/officeDocument/2006/math" xmlns:v="urn:schemas-microsoft-com:vml" xmlns:wp14="http://schemas.microsoft.com/office/word/2010/wordprocessingDrawing" xmlns:wp="http://schemas.openxmlformats.org/drawingml/2006/wordprocessingDrawing" xmlns:w10="urn:schemas-microsoft-com:office:word" xmlns:w="http://schemas.openxmlformats.org/wordprocessingml/2006/main" xmlns:w14="http://schemas.microsoft.com/office/word/2010/wordml" xmlns:w15="http://schemas.microsoft.com/office/word/2012/wordml" xmlns:w16cid="http://schemas.microsoft.com/office/word/2016/wordml/cid" xmlns:w16se="http://schemas.microsoft.com/office/word/2015/wordml/symex" xmlns:wpg="http://schemas.microsoft.com/office/word/2010/wordprocessingGroup" xmlns:wpi="http://schemas.microsoft.com/office/word/2010/wordprocessingInk" xmlns:wne="http://schemas.microsoft.com/office/word/2006/wordml" xmlns:wps="http://schemas.microsoft.com/office/word/2010/wordprocessingShape" mc:Ignorable="w14 w15 w16se w16cid wp14">
+<w:numbering xmlns:wpc="http://schemas.microsoft.com/office/word/2010/wordprocessingCanvas" xmlns:cx="http://schemas.microsoft.com/office/drawing/2014/chartex" xmlns:cx1="http://schemas.microsoft.com/office/drawing/2015/9/8/chartex" xmlns:mc="http://schemas.openxmlformats.org/markup-compatibility/2006" xmlns:o="urn:schemas-microsoft-com:office:office" xmlns:r="http://schemas.openxmlformats.org/officeDocument/2006/relationships" xmlns:m="http://schemas.openxmlformats.org/officeDocument/2006/math" xmlns:v="urn:schemas-microsoft-com:vml" xmlns:wp14="http://schemas.microsoft.com/office/word/2010/wordprocessingDrawing" xmlns:wp="http://schemas.openxmlformats.org/drawingml/2006/wordprocessingDrawing" xmlns:w10="urn:schemas-microsoft-com:office:word" xmlns:w="http://schemas.openxmlformats.org/wordprocessingml/2006/main" xmlns:w14="http://schemas.microsoft.com/office/word/2010/wordml" xmlns:w15="http://schemas.microsoft.com/office/word/2012/wordml" xmlns:w16se="http://schemas.microsoft.com/office/word/2015/wordml/symex" xmlns:wpg="http://schemas.microsoft.com/office/word/2010/wordprocessingGroup" xmlns:wpi="http://schemas.microsoft.com/office/word/2010/wordprocessingInk" xmlns:wne="http://schemas.microsoft.com/office/word/2006/wordml" xmlns:wps="http://schemas.microsoft.com/office/word/2010/wordprocessingShape" mc:Ignorable="w14 w15 w16se wp14">
   <w:abstractNum w:abstractNumId="0" w15:restartNumberingAfterBreak="0">
     <w:nsid w:val="6E5164D9"/>
     <w:multiLevelType w:val="hybridMultilevel"/>
@@ -3503,7 +3488,7 @@
 </file>
 
 <file path=word/styles.xml><?xml version="1.0" encoding="utf-8"?>
-<w:styles xmlns:mc="http://schemas.openxmlformats.org/markup-compatibility/2006" xmlns:r="http://schemas.openxmlformats.org/officeDocument/2006/relationships" xmlns:w="http://schemas.openxmlformats.org/wordprocessingml/2006/main" xmlns:w14="http://schemas.microsoft.com/office/word/2010/wordml" xmlns:w15="http://schemas.microsoft.com/office/word/2012/wordml" xmlns:w16cid="http://schemas.microsoft.com/office/word/2016/wordml/cid" xmlns:w16se="http://schemas.microsoft.com/office/word/2015/wordml/symex" mc:Ignorable="w14 w15 w16se w16cid">
+<w:styles xmlns:mc="http://schemas.openxmlformats.org/markup-compatibility/2006" xmlns:r="http://schemas.openxmlformats.org/officeDocument/2006/relationships" xmlns:w="http://schemas.openxmlformats.org/wordprocessingml/2006/main" xmlns:w14="http://schemas.microsoft.com/office/word/2010/wordml" xmlns:w15="http://schemas.microsoft.com/office/word/2012/wordml" xmlns:w16se="http://schemas.microsoft.com/office/word/2015/wordml/symex" mc:Ignorable="w14 w15 w16se">
   <w:docDefaults>
     <w:rPrDefault>
       <w:rPr>
@@ -3519,7 +3504,7 @@
       </w:pPr>
     </w:pPrDefault>
   </w:docDefaults>
-  <w:latentStyles w:defLockedState="0" w:defUIPriority="99" w:defSemiHidden="0" w:defUnhideWhenUsed="0" w:defQFormat="0" w:count="375">
+  <w:latentStyles w:defLockedState="0" w:defUIPriority="99" w:defSemiHidden="0" w:defUnhideWhenUsed="0" w:defQFormat="0" w:count="371">
     <w:lsdException w:name="Normal" w:uiPriority="0" w:qFormat="1"/>
     <w:lsdException w:name="heading 1" w:uiPriority="9" w:qFormat="1"/>
     <w:lsdException w:name="heading 2" w:semiHidden="1" w:uiPriority="9" w:unhideWhenUsed="1" w:qFormat="1"/>
@@ -3891,10 +3876,6 @@
     <w:lsdException w:name="List Table 5 Dark Accent 6" w:uiPriority="50"/>
     <w:lsdException w:name="List Table 6 Colorful Accent 6" w:uiPriority="51"/>
     <w:lsdException w:name="List Table 7 Colorful Accent 6" w:uiPriority="52"/>
-    <w:lsdException w:name="Mention" w:semiHidden="1" w:unhideWhenUsed="1"/>
-    <w:lsdException w:name="Smart Hyperlink" w:semiHidden="1" w:unhideWhenUsed="1"/>
-    <w:lsdException w:name="Hashtag" w:semiHidden="1" w:unhideWhenUsed="1"/>
-    <w:lsdException w:name="Unresolved Mention" w:semiHidden="1" w:unhideWhenUsed="1"/>
   </w:latentStyles>
   <w:style w:type="paragraph" w:default="1" w:styleId="Normal">
     <w:name w:val="Normal"/>
@@ -4468,7 +4449,7 @@
 </file>
 
 <file path=customXml/itemProps2.xml><?xml version="1.0" encoding="utf-8"?>
-<ds:datastoreItem xmlns:ds="http://schemas.openxmlformats.org/officeDocument/2006/customXml" ds:itemID="{DC59D839-0046-406A-903C-E6B4FABD7DBB}">
+<ds:datastoreItem xmlns:ds="http://schemas.openxmlformats.org/officeDocument/2006/customXml" ds:itemID="{040E62C8-B469-41C6-8884-EC5210794945}">
   <ds:schemaRefs>
     <ds:schemaRef ds:uri="http://schemas.openxmlformats.org/officeDocument/2006/bibliography"/>
   </ds:schemaRefs>

</xml_diff>